<commit_message>
Refactored core RM and updated dependencies
</commit_message>
<xml_diff>
--- a/uml/Class Specification Report/template.docx
+++ b/uml/Class Specification Report/template.docx
@@ -3807,22 +3807,28 @@
       <w:r>
         <w:t xml:space="preserve"> </w:t>
       </w:r>
+    </w:p>
+    <w:p/>
+    <w:p>
+      <w:pPr>
+        <w:pStyle w:val="Heading2"/>
+      </w:pPr>
+      <w:r>
+        <w:t>The CIMI Core Reference Model</w:t>
+      </w:r>
+    </w:p>
+    <w:p/>
+    <w:p>
+      <w:r>
+        <w:t xml:space="preserve">The CIMI Core Reference model </w:t>
+      </w:r>
+      <w:r>
+        <w:t xml:space="preserve">module </w:t>
+      </w:r>
       <w:bookmarkStart w:id="13" w:name="_GoBack"/>
       <w:bookmarkEnd w:id="13"/>
-    </w:p>
-    <w:p/>
-    <w:p>
-      <w:pPr>
-        <w:pStyle w:val="Heading2"/>
-      </w:pPr>
-      <w:r>
-        <w:t>The CIMI Core Reference Model</w:t>
-      </w:r>
-    </w:p>
-    <w:p/>
-    <w:p>
-      <w:r>
-        <w:t>The CIMI Core Reference model introduces three core reference model hierarchies:</w:t>
+      <w:r>
+        <w:t>introduces three core reference model hierarchies:</w:t>
       </w:r>
     </w:p>
     <w:p/>

</xml_diff>